<commit_message>
Added sprint 1 test plan
</commit_message>
<xml_diff>
--- a/Documentation and misc/Sprint1Documentation.docx
+++ b/Documentation and misc/Sprint1Documentation.docx
@@ -1732,7 +1732,21 @@
         <w:rPr>
           <w:lang w:val="en-US"/>
         </w:rPr>
-        <w:t>-01(M): Addition of MediaBazaar logo inside of the application</w:t>
+        <w:t xml:space="preserve">-01(M): Addition of </w:t>
+      </w:r>
+      <w:proofErr w:type="spellStart"/>
+      <w:r>
+        <w:rPr>
+          <w:lang w:val="en-US"/>
+        </w:rPr>
+        <w:t>MediaBazaar</w:t>
+      </w:r>
+      <w:proofErr w:type="spellEnd"/>
+      <w:r>
+        <w:rPr>
+          <w:lang w:val="en-US"/>
+        </w:rPr>
+        <w:t xml:space="preserve"> logo inside of the application</w:t>
       </w:r>
     </w:p>
     <w:p>
@@ -2320,6 +2334,402 @@
         <w:t>Application declines the action and informs the user</w:t>
       </w:r>
     </w:p>
+    <w:p>
+      <w:pPr>
+        <w:pStyle w:val="Heading1"/>
+        <w:rPr>
+          <w:lang w:val="en-US"/>
+        </w:rPr>
+      </w:pPr>
+      <w:r>
+        <w:rPr>
+          <w:lang w:val="en-US"/>
+        </w:rPr>
+        <w:lastRenderedPageBreak/>
+        <w:t xml:space="preserve">Sprint 1 </w:t>
+      </w:r>
+      <w:r>
+        <w:rPr>
+          <w:lang w:val="en-US"/>
+        </w:rPr>
+        <w:t>Test Plan</w:t>
+      </w:r>
+    </w:p>
+    <w:p>
+      <w:pPr>
+        <w:rPr>
+          <w:lang w:val="en-US"/>
+        </w:rPr>
+      </w:pPr>
+    </w:p>
+    <w:p>
+      <w:pPr>
+        <w:jc w:val="center"/>
+        <w:rPr>
+          <w:sz w:val="24"/>
+          <w:szCs w:val="24"/>
+          <w:lang w:val="en-US"/>
+        </w:rPr>
+      </w:pPr>
+    </w:p>
+    <w:p>
+      <w:pPr>
+        <w:pStyle w:val="TOCHeading"/>
+        <w:rPr>
+          <w:lang w:val="en-US"/>
+        </w:rPr>
+      </w:pPr>
+      <w:r>
+        <w:rPr>
+          <w:lang w:val="en-US"/>
+        </w:rPr>
+        <w:t>Introduction</w:t>
+      </w:r>
+    </w:p>
+    <w:p>
+      <w:pPr>
+        <w:jc w:val="both"/>
+        <w:rPr>
+          <w:sz w:val="24"/>
+          <w:szCs w:val="24"/>
+          <w:lang w:val="en-US"/>
+        </w:rPr>
+      </w:pPr>
+      <w:r>
+        <w:rPr>
+          <w:sz w:val="24"/>
+          <w:szCs w:val="24"/>
+          <w:lang w:val="en-US"/>
+        </w:rPr>
+        <w:t>This document aims to further deepen the developers’ understanding of their product through the help of testers with no prior knowledge of the application. This allows the creators as much as the client to understand the overall accessibility of the created application before deployment.</w:t>
+      </w:r>
+    </w:p>
+    <w:p>
+      <w:pPr>
+        <w:jc w:val="both"/>
+        <w:rPr>
+          <w:sz w:val="24"/>
+          <w:szCs w:val="24"/>
+          <w:lang w:val="en-US"/>
+        </w:rPr>
+      </w:pPr>
+      <w:r>
+        <w:rPr>
+          <w:sz w:val="24"/>
+          <w:szCs w:val="24"/>
+          <w:lang w:val="en-US"/>
+        </w:rPr>
+        <w:t>Test cases are of great importance in showing whether the application provides an approachable GUI as well as in the discovery of potential bugs before the release of the app.</w:t>
+      </w:r>
+    </w:p>
+    <w:p>
+      <w:pPr>
+        <w:rPr>
+          <w:lang w:val="en-US"/>
+        </w:rPr>
+      </w:pPr>
+    </w:p>
+    <w:p>
+      <w:pPr>
+        <w:rPr>
+          <w:lang w:val="en-US"/>
+        </w:rPr>
+      </w:pPr>
+    </w:p>
+    <w:p>
+      <w:pPr>
+        <w:pStyle w:val="TOCHeading"/>
+        <w:rPr>
+          <w:lang w:val="en-US"/>
+        </w:rPr>
+      </w:pPr>
+      <w:r>
+        <w:rPr>
+          <w:lang w:val="en-US"/>
+        </w:rPr>
+        <w:t>Test Cases per use case</w:t>
+      </w:r>
+    </w:p>
+    <w:p>
+      <w:pPr>
+        <w:pStyle w:val="Heading1"/>
+        <w:rPr>
+          <w:sz w:val="26"/>
+          <w:szCs w:val="26"/>
+          <w:lang w:val="en-US"/>
+        </w:rPr>
+      </w:pPr>
+      <w:r>
+        <w:rPr>
+          <w:sz w:val="26"/>
+          <w:szCs w:val="26"/>
+          <w:lang w:val="en-US"/>
+        </w:rPr>
+        <w:t>UC-24: Fundamental department deletion</w:t>
+      </w:r>
+    </w:p>
+    <w:tbl>
+      <w:tblPr>
+        <w:tblStyle w:val="GridTable4-Accent5"/>
+        <w:tblW w:w="0" w:type="auto"/>
+        <w:tblLook w:val="04A0" w:firstRow="1" w:lastRow="0" w:firstColumn="1" w:lastColumn="0" w:noHBand="0" w:noVBand="1"/>
+      </w:tblPr>
+      <w:tblGrid>
+        <w:gridCol w:w="715"/>
+        <w:gridCol w:w="1710"/>
+        <w:gridCol w:w="1800"/>
+        <w:gridCol w:w="1530"/>
+        <w:gridCol w:w="3595"/>
+      </w:tblGrid>
+      <w:tr>
+        <w:trPr>
+          <w:cnfStyle w:val="100000000000" w:firstRow="1" w:lastRow="0" w:firstColumn="0" w:lastColumn="0" w:oddVBand="0" w:evenVBand="0" w:oddHBand="0" w:evenHBand="0" w:firstRowFirstColumn="0" w:firstRowLastColumn="0" w:lastRowFirstColumn="0" w:lastRowLastColumn="0"/>
+        </w:trPr>
+        <w:tc>
+          <w:tcPr>
+            <w:cnfStyle w:val="001000000000" w:firstRow="0" w:lastRow="0" w:firstColumn="1" w:lastColumn="0" w:oddVBand="0" w:evenVBand="0" w:oddHBand="0" w:evenHBand="0" w:firstRowFirstColumn="0" w:firstRowLastColumn="0" w:lastRowFirstColumn="0" w:lastRowLastColumn="0"/>
+            <w:tcW w:w="715" w:type="dxa"/>
+          </w:tcPr>
+          <w:p>
+            <w:pPr>
+              <w:jc w:val="center"/>
+              <w:rPr>
+                <w:lang w:val="en-US"/>
+              </w:rPr>
+            </w:pPr>
+            <w:r>
+              <w:rPr>
+                <w:lang w:val="en-US"/>
+              </w:rPr>
+              <w:t>ID</w:t>
+            </w:r>
+          </w:p>
+        </w:tc>
+        <w:tc>
+          <w:tcPr>
+            <w:tcW w:w="1710" w:type="dxa"/>
+          </w:tcPr>
+          <w:p>
+            <w:pPr>
+              <w:jc w:val="center"/>
+              <w:cnfStyle w:val="100000000000" w:firstRow="1" w:lastRow="0" w:firstColumn="0" w:lastColumn="0" w:oddVBand="0" w:evenVBand="0" w:oddHBand="0" w:evenHBand="0" w:firstRowFirstColumn="0" w:firstRowLastColumn="0" w:lastRowFirstColumn="0" w:lastRowLastColumn="0"/>
+              <w:rPr>
+                <w:lang w:val="en-US"/>
+              </w:rPr>
+            </w:pPr>
+            <w:r>
+              <w:rPr>
+                <w:lang w:val="en-US"/>
+              </w:rPr>
+              <w:t>Name</w:t>
+            </w:r>
+          </w:p>
+        </w:tc>
+        <w:tc>
+          <w:tcPr>
+            <w:tcW w:w="1800" w:type="dxa"/>
+          </w:tcPr>
+          <w:p>
+            <w:pPr>
+              <w:jc w:val="center"/>
+              <w:cnfStyle w:val="100000000000" w:firstRow="1" w:lastRow="0" w:firstColumn="0" w:lastColumn="0" w:oddVBand="0" w:evenVBand="0" w:oddHBand="0" w:evenHBand="0" w:firstRowFirstColumn="0" w:firstRowLastColumn="0" w:lastRowFirstColumn="0" w:lastRowLastColumn="0"/>
+              <w:rPr>
+                <w:lang w:val="en-US"/>
+              </w:rPr>
+            </w:pPr>
+            <w:r>
+              <w:rPr>
+                <w:lang w:val="en-US"/>
+              </w:rPr>
+              <w:t>Pre-Condition</w:t>
+            </w:r>
+          </w:p>
+        </w:tc>
+        <w:tc>
+          <w:tcPr>
+            <w:tcW w:w="1530" w:type="dxa"/>
+          </w:tcPr>
+          <w:p>
+            <w:pPr>
+              <w:jc w:val="center"/>
+              <w:cnfStyle w:val="100000000000" w:firstRow="1" w:lastRow="0" w:firstColumn="0" w:lastColumn="0" w:oddVBand="0" w:evenVBand="0" w:oddHBand="0" w:evenHBand="0" w:firstRowFirstColumn="0" w:firstRowLastColumn="0" w:lastRowFirstColumn="0" w:lastRowLastColumn="0"/>
+              <w:rPr>
+                <w:lang w:val="en-US"/>
+              </w:rPr>
+            </w:pPr>
+            <w:r>
+              <w:rPr>
+                <w:lang w:val="en-US"/>
+              </w:rPr>
+              <w:t>Test Data</w:t>
+            </w:r>
+          </w:p>
+        </w:tc>
+        <w:tc>
+          <w:tcPr>
+            <w:tcW w:w="3595" w:type="dxa"/>
+          </w:tcPr>
+          <w:p>
+            <w:pPr>
+              <w:jc w:val="center"/>
+              <w:cnfStyle w:val="100000000000" w:firstRow="1" w:lastRow="0" w:firstColumn="0" w:lastColumn="0" w:oddVBand="0" w:evenVBand="0" w:oddHBand="0" w:evenHBand="0" w:firstRowFirstColumn="0" w:firstRowLastColumn="0" w:lastRowFirstColumn="0" w:lastRowLastColumn="0"/>
+              <w:rPr>
+                <w:lang w:val="en-US"/>
+              </w:rPr>
+            </w:pPr>
+            <w:r>
+              <w:rPr>
+                <w:lang w:val="en-US"/>
+              </w:rPr>
+              <w:t>Expected Result</w:t>
+            </w:r>
+          </w:p>
+        </w:tc>
+      </w:tr>
+      <w:tr>
+        <w:trPr>
+          <w:cnfStyle w:val="000000100000" w:firstRow="0" w:lastRow="0" w:firstColumn="0" w:lastColumn="0" w:oddVBand="0" w:evenVBand="0" w:oddHBand="1" w:evenHBand="0" w:firstRowFirstColumn="0" w:firstRowLastColumn="0" w:lastRowFirstColumn="0" w:lastRowLastColumn="0"/>
+        </w:trPr>
+        <w:tc>
+          <w:tcPr>
+            <w:cnfStyle w:val="001000000000" w:firstRow="0" w:lastRow="0" w:firstColumn="1" w:lastColumn="0" w:oddVBand="0" w:evenVBand="0" w:oddHBand="0" w:evenHBand="0" w:firstRowFirstColumn="0" w:firstRowLastColumn="0" w:lastRowFirstColumn="0" w:lastRowLastColumn="0"/>
+            <w:tcW w:w="715" w:type="dxa"/>
+          </w:tcPr>
+          <w:p>
+            <w:pPr>
+              <w:jc w:val="center"/>
+              <w:rPr>
+                <w:lang w:val="en-US"/>
+              </w:rPr>
+            </w:pPr>
+            <w:r>
+              <w:rPr>
+                <w:lang w:val="en-US"/>
+              </w:rPr>
+              <w:t>TC-27</w:t>
+            </w:r>
+          </w:p>
+        </w:tc>
+        <w:tc>
+          <w:tcPr>
+            <w:tcW w:w="1710" w:type="dxa"/>
+          </w:tcPr>
+          <w:p>
+            <w:pPr>
+              <w:jc w:val="center"/>
+              <w:cnfStyle w:val="000000100000" w:firstRow="0" w:lastRow="0" w:firstColumn="0" w:lastColumn="0" w:oddVBand="0" w:evenVBand="0" w:oddHBand="1" w:evenHBand="0" w:firstRowFirstColumn="0" w:firstRowLastColumn="0" w:lastRowFirstColumn="0" w:lastRowLastColumn="0"/>
+              <w:rPr>
+                <w:lang w:val="en-US"/>
+              </w:rPr>
+            </w:pPr>
+            <w:r>
+              <w:rPr>
+                <w:lang w:val="en-US"/>
+              </w:rPr>
+              <w:t>User deletes a must-have department</w:t>
+            </w:r>
+          </w:p>
+        </w:tc>
+        <w:tc>
+          <w:tcPr>
+            <w:tcW w:w="1800" w:type="dxa"/>
+          </w:tcPr>
+          <w:p>
+            <w:pPr>
+              <w:jc w:val="center"/>
+              <w:cnfStyle w:val="000000100000" w:firstRow="0" w:lastRow="0" w:firstColumn="0" w:lastColumn="0" w:oddVBand="0" w:evenVBand="0" w:oddHBand="1" w:evenHBand="0" w:firstRowFirstColumn="0" w:firstRowLastColumn="0" w:lastRowFirstColumn="0" w:lastRowLastColumn="0"/>
+              <w:rPr>
+                <w:lang w:val="en-US"/>
+              </w:rPr>
+            </w:pPr>
+            <w:r>
+              <w:rPr>
+                <w:lang w:val="en-US"/>
+              </w:rPr>
+              <w:t>Logged in as any account with department rights</w:t>
+            </w:r>
+          </w:p>
+          <w:p>
+            <w:pPr>
+              <w:jc w:val="center"/>
+              <w:cnfStyle w:val="000000100000" w:firstRow="0" w:lastRow="0" w:firstColumn="0" w:lastColumn="0" w:oddVBand="0" w:evenVBand="0" w:oddHBand="1" w:evenHBand="0" w:firstRowFirstColumn="0" w:firstRowLastColumn="0" w:lastRowFirstColumn="0" w:lastRowLastColumn="0"/>
+              <w:rPr>
+                <w:lang w:val="en-US"/>
+              </w:rPr>
+            </w:pPr>
+            <w:r>
+              <w:rPr>
+                <w:lang w:val="en-US"/>
+              </w:rPr>
+              <w:t>On “Manage Departments”</w:t>
+            </w:r>
+          </w:p>
+        </w:tc>
+        <w:tc>
+          <w:tcPr>
+            <w:tcW w:w="1530" w:type="dxa"/>
+          </w:tcPr>
+          <w:p>
+            <w:pPr>
+              <w:jc w:val="center"/>
+              <w:cnfStyle w:val="000000100000" w:firstRow="0" w:lastRow="0" w:firstColumn="0" w:lastColumn="0" w:oddVBand="0" w:evenVBand="0" w:oddHBand="1" w:evenHBand="0" w:firstRowFirstColumn="0" w:firstRowLastColumn="0" w:lastRowFirstColumn="0" w:lastRowLastColumn="0"/>
+              <w:rPr>
+                <w:lang w:val="en-US"/>
+              </w:rPr>
+            </w:pPr>
+            <w:r>
+              <w:rPr>
+                <w:lang w:val="en-US"/>
+              </w:rPr>
+              <w:t xml:space="preserve">Username: </w:t>
+            </w:r>
+            <w:proofErr w:type="spellStart"/>
+            <w:r>
+              <w:rPr>
+                <w:lang w:val="en-US"/>
+              </w:rPr>
+              <w:t>jrdn</w:t>
+            </w:r>
+            <w:proofErr w:type="spellEnd"/>
+          </w:p>
+          <w:p>
+            <w:pPr>
+              <w:jc w:val="center"/>
+              <w:cnfStyle w:val="000000100000" w:firstRow="0" w:lastRow="0" w:firstColumn="0" w:lastColumn="0" w:oddVBand="0" w:evenVBand="0" w:oddHBand="1" w:evenHBand="0" w:firstRowFirstColumn="0" w:firstRowLastColumn="0" w:lastRowFirstColumn="0" w:lastRowLastColumn="0"/>
+              <w:rPr>
+                <w:lang w:val="en-US"/>
+              </w:rPr>
+            </w:pPr>
+            <w:r>
+              <w:rPr>
+                <w:lang w:val="en-US"/>
+              </w:rPr>
+              <w:t>Password: 123</w:t>
+            </w:r>
+          </w:p>
+        </w:tc>
+        <w:tc>
+          <w:tcPr>
+            <w:tcW w:w="3595" w:type="dxa"/>
+          </w:tcPr>
+          <w:p>
+            <w:pPr>
+              <w:jc w:val="center"/>
+              <w:cnfStyle w:val="000000100000" w:firstRow="0" w:lastRow="0" w:firstColumn="0" w:lastColumn="0" w:oddVBand="0" w:evenVBand="0" w:oddHBand="1" w:evenHBand="0" w:firstRowFirstColumn="0" w:firstRowLastColumn="0" w:lastRowFirstColumn="0" w:lastRowLastColumn="0"/>
+              <w:rPr>
+                <w:lang w:val="en-US"/>
+              </w:rPr>
+            </w:pPr>
+            <w:r>
+              <w:rPr>
+                <w:lang w:val="en-US"/>
+              </w:rPr>
+              <w:t>Department doesn’t get deleted</w:t>
+            </w:r>
+          </w:p>
+        </w:tc>
+      </w:tr>
+    </w:tbl>
     <w:p>
       <w:pPr>
         <w:rPr>
@@ -3956,6 +4366,82 @@
       <w:u w:val="single"/>
     </w:rPr>
   </w:style>
+  <w:style w:type="table" w:styleId="GridTable4-Accent5">
+    <w:name w:val="Grid Table 4 Accent 5"/>
+    <w:basedOn w:val="TableNormal"/>
+    <w:uiPriority w:val="49"/>
+    <w:rsid w:val="00877867"/>
+    <w:pPr>
+      <w:spacing w:after="0" w:line="240" w:lineRule="auto"/>
+    </w:pPr>
+    <w:tblPr>
+      <w:tblStyleRowBandSize w:val="1"/>
+      <w:tblStyleColBandSize w:val="1"/>
+      <w:tblBorders>
+        <w:top w:val="single" w:sz="4" w:space="0" w:color="9CC2E5" w:themeColor="accent5" w:themeTint="99"/>
+        <w:left w:val="single" w:sz="4" w:space="0" w:color="9CC2E5" w:themeColor="accent5" w:themeTint="99"/>
+        <w:bottom w:val="single" w:sz="4" w:space="0" w:color="9CC2E5" w:themeColor="accent5" w:themeTint="99"/>
+        <w:right w:val="single" w:sz="4" w:space="0" w:color="9CC2E5" w:themeColor="accent5" w:themeTint="99"/>
+        <w:insideH w:val="single" w:sz="4" w:space="0" w:color="9CC2E5" w:themeColor="accent5" w:themeTint="99"/>
+        <w:insideV w:val="single" w:sz="4" w:space="0" w:color="9CC2E5" w:themeColor="accent5" w:themeTint="99"/>
+      </w:tblBorders>
+    </w:tblPr>
+    <w:tblStylePr w:type="firstRow">
+      <w:rPr>
+        <w:b/>
+        <w:bCs/>
+        <w:color w:val="FFFFFF" w:themeColor="background1"/>
+      </w:rPr>
+      <w:tblPr/>
+      <w:tcPr>
+        <w:tcBorders>
+          <w:top w:val="single" w:sz="4" w:space="0" w:color="5B9BD5" w:themeColor="accent5"/>
+          <w:left w:val="single" w:sz="4" w:space="0" w:color="5B9BD5" w:themeColor="accent5"/>
+          <w:bottom w:val="single" w:sz="4" w:space="0" w:color="5B9BD5" w:themeColor="accent5"/>
+          <w:right w:val="single" w:sz="4" w:space="0" w:color="5B9BD5" w:themeColor="accent5"/>
+          <w:insideH w:val="nil"/>
+          <w:insideV w:val="nil"/>
+        </w:tcBorders>
+        <w:shd w:val="clear" w:color="auto" w:fill="5B9BD5" w:themeFill="accent5"/>
+      </w:tcPr>
+    </w:tblStylePr>
+    <w:tblStylePr w:type="lastRow">
+      <w:rPr>
+        <w:b/>
+        <w:bCs/>
+      </w:rPr>
+      <w:tblPr/>
+      <w:tcPr>
+        <w:tcBorders>
+          <w:top w:val="double" w:sz="4" w:space="0" w:color="5B9BD5" w:themeColor="accent5"/>
+        </w:tcBorders>
+      </w:tcPr>
+    </w:tblStylePr>
+    <w:tblStylePr w:type="firstCol">
+      <w:rPr>
+        <w:b/>
+        <w:bCs/>
+      </w:rPr>
+    </w:tblStylePr>
+    <w:tblStylePr w:type="lastCol">
+      <w:rPr>
+        <w:b/>
+        <w:bCs/>
+      </w:rPr>
+    </w:tblStylePr>
+    <w:tblStylePr w:type="band1Vert">
+      <w:tblPr/>
+      <w:tcPr>
+        <w:shd w:val="clear" w:color="auto" w:fill="DEEAF6" w:themeFill="accent5" w:themeFillTint="33"/>
+      </w:tcPr>
+    </w:tblStylePr>
+    <w:tblStylePr w:type="band1Horz">
+      <w:tblPr/>
+      <w:tcPr>
+        <w:shd w:val="clear" w:color="auto" w:fill="DEEAF6" w:themeFill="accent5" w:themeFillTint="33"/>
+      </w:tcPr>
+    </w:tblStylePr>
+  </w:style>
 </w:styles>
 </file>
 

</xml_diff>